<commit_message>
hi changed to hello
</commit_message>
<xml_diff>
--- a/Datei Hi.docx
+++ b/Datei Hi.docx
@@ -4,7 +4,10 @@
   <w:body>
     <w:p>
       <w:r>
-        <w:t>Datei Hi</w:t>
+        <w:t xml:space="preserve">Datei </w:t>
+      </w:r>
+      <w:r>
+        <w:t>Hello</w:t>
       </w:r>
     </w:p>
     <w:sectPr>

</xml_diff>

<commit_message>
hi is changed to Sionara
</commit_message>
<xml_diff>
--- a/Datei Hi.docx
+++ b/Datei Hi.docx
@@ -4,7 +4,10 @@
   <w:body>
     <w:p>
       <w:r>
-        <w:t>Datei Hi</w:t>
+        <w:t xml:space="preserve">Datei </w:t>
+      </w:r>
+      <w:r>
+        <w:t>Sionara</w:t>
       </w:r>
     </w:p>
     <w:sectPr>

</xml_diff>